<commit_message>
Inclusión de educación digital, y firma del pacto
</commit_message>
<xml_diff>
--- a/FTCOES-264 Pacto Pedagógico Gestión de Base de Datos.docx
+++ b/FTCOES-264 Pacto Pedagógico Gestión de Base de Datos.docx
@@ -8,7 +8,7 @@
         <w:spacing w:after="160" w:line="276" w:lineRule="auto"/>
         <w:ind w:left="360" w:hanging="218"/>
         <w:contextualSpacing/>
-        <w:jc w:val="center"/>
+        <w:jc w:val="both"/>
       </w:pPr>
     </w:p>
     <w:p>
@@ -394,7 +394,7 @@
                 <w:rFonts w:ascii="Arial" w:hAnsi="Arial" w:cs="Arial"/>
                 <w:b/>
               </w:rPr>
-              <w:t>Desarrollo de Software</w:t>
+              <w:t>Técnico Laboral en Asistente en Desarrollo de Software</w:t>
             </w:r>
           </w:p>
         </w:tc>
@@ -484,7 +484,7 @@
                 <w:rFonts w:ascii="Arial" w:hAnsi="Arial" w:cs="Arial"/>
                 <w:b/>
               </w:rPr>
-              <w:t>Lógica de Programación</w:t>
+              <w:t>Gestión De Base de Datos</w:t>
             </w:r>
           </w:p>
         </w:tc>
@@ -529,7 +529,7 @@
                 <w:rFonts w:ascii="Arial" w:hAnsi="Arial" w:cs="Arial"/>
                 <w:b/>
               </w:rPr>
-              <w:t>Tarde</w:t>
+              <w:t>Mañana</w:t>
             </w:r>
           </w:p>
         </w:tc>
@@ -574,7 +574,7 @@
                 <w:rFonts w:ascii="Arial" w:hAnsi="Arial" w:cs="Arial"/>
                 <w:b/>
               </w:rPr>
-              <w:t>3:00 pm a 6:00 pm</w:t>
+              <w:t>7:30 – 10:30</w:t>
             </w:r>
           </w:p>
         </w:tc>
@@ -1230,7 +1230,7 @@
           <w:sz w:val="22"/>
           <w:szCs w:val="22"/>
         </w:rPr>
-        <w:t>Dimensión disciplinaría:</w:t>
+        <w:t>Dimensión disciplinar</w:t>
       </w:r>
       <w:r>
         <w:rPr>
@@ -1240,7 +1240,17 @@
           <w:sz w:val="22"/>
           <w:szCs w:val="22"/>
         </w:rPr>
-        <w:t xml:space="preserve"> </w:t>
+        <w:t>i</w:t>
+      </w:r>
+      <w:r>
+        <w:rPr>
+          <w:rFonts w:ascii="Arial" w:hAnsi="Arial" w:cs="Arial"/>
+          <w:b/>
+          <w:bCs/>
+          <w:sz w:val="22"/>
+          <w:szCs w:val="22"/>
+        </w:rPr>
+        <w:t xml:space="preserve">a: </w:t>
       </w:r>
     </w:p>
     <w:p>
@@ -1698,6 +1708,8 @@
         <w:jc w:val="both"/>
         <w:rPr>
           <w:rFonts w:ascii="Arial" w:hAnsi="Arial" w:cs="Arial"/>
+          <w:b/>
+          <w:bCs/>
           <w:sz w:val="22"/>
           <w:szCs w:val="22"/>
         </w:rPr>
@@ -1724,6 +1736,714 @@
         <w:pStyle w:val="Prrafodelista"/>
         <w:spacing w:after="160" w:line="276" w:lineRule="auto"/>
         <w:ind w:left="851"/>
+        <w:contextualSpacing/>
+        <w:jc w:val="both"/>
+        <w:rPr>
+          <w:rFonts w:ascii="Arial" w:hAnsi="Arial" w:cs="Arial"/>
+          <w:b/>
+          <w:bCs/>
+          <w:sz w:val="22"/>
+          <w:szCs w:val="22"/>
+        </w:rPr>
+      </w:pPr>
+    </w:p>
+    <w:p>
+      <w:pPr>
+        <w:pStyle w:val="Prrafodelista"/>
+        <w:numPr>
+          <w:ilvl w:val="0"/>
+          <w:numId w:val="48"/>
+        </w:numPr>
+        <w:spacing w:after="160" w:line="276" w:lineRule="auto"/>
+        <w:contextualSpacing/>
+        <w:jc w:val="both"/>
+        <w:rPr>
+          <w:rFonts w:ascii="Arial" w:hAnsi="Arial" w:cs="Arial"/>
+          <w:b/>
+          <w:bCs/>
+          <w:sz w:val="22"/>
+          <w:szCs w:val="22"/>
+        </w:rPr>
+      </w:pPr>
+      <w:r>
+        <w:rPr>
+          <w:rFonts w:ascii="Arial" w:hAnsi="Arial" w:cs="Arial"/>
+          <w:b/>
+          <w:bCs/>
+          <w:sz w:val="22"/>
+          <w:szCs w:val="22"/>
+        </w:rPr>
+        <w:t>Estrategia de Educación Digital</w:t>
+      </w:r>
+      <w:r>
+        <w:rPr>
+          <w:rFonts w:ascii="Arial" w:hAnsi="Arial" w:cs="Arial"/>
+          <w:b/>
+          <w:bCs/>
+          <w:sz w:val="22"/>
+          <w:szCs w:val="22"/>
+        </w:rPr>
+        <w:t xml:space="preserve">: </w:t>
+      </w:r>
+      <w:r>
+        <w:rPr>
+          <w:rFonts w:ascii="Arial" w:hAnsi="Arial" w:cs="Arial"/>
+          <w:sz w:val="22"/>
+          <w:szCs w:val="22"/>
+        </w:rPr>
+        <w:t xml:space="preserve">En esta sección, y en el marco de la estrategia de educación digital de </w:t>
+      </w:r>
+      <w:proofErr w:type="spellStart"/>
+      <w:r>
+        <w:rPr>
+          <w:rFonts w:ascii="Arial" w:hAnsi="Arial" w:cs="Arial"/>
+          <w:sz w:val="22"/>
+          <w:szCs w:val="22"/>
+        </w:rPr>
+        <w:t>Cesde</w:t>
+      </w:r>
+      <w:proofErr w:type="spellEnd"/>
+      <w:r>
+        <w:rPr>
+          <w:rFonts w:ascii="Arial" w:hAnsi="Arial" w:cs="Arial"/>
+          <w:sz w:val="22"/>
+          <w:szCs w:val="22"/>
+        </w:rPr>
+        <w:t xml:space="preserve">, encontrará tres categorías de submódulos: aquellos que incorporan curso Platzi, los correspondientes a </w:t>
+      </w:r>
+      <w:proofErr w:type="spellStart"/>
+      <w:r>
+        <w:rPr>
+          <w:rFonts w:ascii="Arial" w:hAnsi="Arial" w:cs="Arial"/>
+          <w:sz w:val="22"/>
+          <w:szCs w:val="22"/>
+        </w:rPr>
+        <w:t>Slang</w:t>
+      </w:r>
+      <w:proofErr w:type="spellEnd"/>
+      <w:r>
+        <w:rPr>
+          <w:rFonts w:ascii="Arial" w:hAnsi="Arial" w:cs="Arial"/>
+          <w:sz w:val="22"/>
+          <w:szCs w:val="22"/>
+        </w:rPr>
+        <w:t xml:space="preserve"> y los que integran Platzi + </w:t>
+      </w:r>
+      <w:proofErr w:type="spellStart"/>
+      <w:r>
+        <w:rPr>
+          <w:rFonts w:ascii="Arial" w:hAnsi="Arial" w:cs="Arial"/>
+          <w:sz w:val="22"/>
+          <w:szCs w:val="22"/>
+        </w:rPr>
+        <w:t>Slang</w:t>
+      </w:r>
+      <w:proofErr w:type="spellEnd"/>
+      <w:r>
+        <w:rPr>
+          <w:rFonts w:ascii="Arial" w:hAnsi="Arial" w:cs="Arial"/>
+          <w:sz w:val="22"/>
+          <w:szCs w:val="22"/>
+        </w:rPr>
+        <w:t>; por favor, marque con una “X” en la columna derecha el submódulo al cual aplica el pacto pedagógico que está diligenciando y recuerde completar obligatoriamente los campos resaltados en color amarillo.</w:t>
+      </w:r>
+    </w:p>
+    <w:tbl>
+      <w:tblPr>
+        <w:tblStyle w:val="Tablaconcuadrcula"/>
+        <w:tblW w:w="0" w:type="auto"/>
+        <w:tblBorders>
+          <w:top w:val="single" w:sz="6" w:space="0" w:color="auto"/>
+          <w:left w:val="single" w:sz="6" w:space="0" w:color="auto"/>
+          <w:bottom w:val="single" w:sz="6" w:space="0" w:color="auto"/>
+          <w:right w:val="single" w:sz="6" w:space="0" w:color="auto"/>
+        </w:tblBorders>
+        <w:tblLook w:val="04A0" w:firstRow="1" w:lastRow="0" w:firstColumn="1" w:lastColumn="0" w:noHBand="0" w:noVBand="1"/>
+      </w:tblPr>
+      <w:tblGrid>
+        <w:gridCol w:w="2070"/>
+        <w:gridCol w:w="3918"/>
+        <w:gridCol w:w="3918"/>
+      </w:tblGrid>
+      <w:tr>
+        <w:trPr>
+          <w:trHeight w:val="300"/>
+        </w:trPr>
+        <w:tc>
+          <w:tcPr>
+            <w:tcW w:w="2071" w:type="dxa"/>
+            <w:tcMar>
+              <w:left w:w="105" w:type="dxa"/>
+              <w:right w:w="105" w:type="dxa"/>
+            </w:tcMar>
+          </w:tcPr>
+          <w:p>
+            <w:pPr>
+              <w:rPr>
+                <w:rFonts w:ascii="Arial" w:eastAsia="Arial" w:hAnsi="Arial" w:cs="Arial"/>
+                <w:color w:val="000000" w:themeColor="text1"/>
+              </w:rPr>
+            </w:pPr>
+            <w:r>
+              <w:rPr>
+                <w:rFonts w:ascii="Arial" w:eastAsia="Arial" w:hAnsi="Arial" w:cs="Arial"/>
+                <w:b/>
+                <w:bCs/>
+                <w:color w:val="000000" w:themeColor="text1"/>
+                <w:lang w:val="es-CO"/>
+              </w:rPr>
+              <w:t>Tipo de submódulo</w:t>
+            </w:r>
+          </w:p>
+        </w:tc>
+        <w:tc>
+          <w:tcPr>
+            <w:tcW w:w="3922" w:type="dxa"/>
+            <w:tcMar>
+              <w:left w:w="105" w:type="dxa"/>
+              <w:right w:w="105" w:type="dxa"/>
+            </w:tcMar>
+          </w:tcPr>
+          <w:p>
+            <w:pPr>
+              <w:spacing w:line="259" w:lineRule="auto"/>
+              <w:rPr>
+                <w:rFonts w:ascii="Arial" w:eastAsia="Arial" w:hAnsi="Arial" w:cs="Arial"/>
+                <w:b/>
+                <w:bCs/>
+                <w:color w:val="000000" w:themeColor="text1"/>
+                <w:lang w:val="es-CO"/>
+              </w:rPr>
+            </w:pPr>
+            <w:r>
+              <w:rPr>
+                <w:rFonts w:ascii="Arial" w:eastAsia="Arial" w:hAnsi="Arial" w:cs="Arial"/>
+                <w:b/>
+                <w:bCs/>
+                <w:color w:val="000000" w:themeColor="text1"/>
+                <w:lang w:val="es-CO"/>
+              </w:rPr>
+              <w:t>Tener presente</w:t>
+            </w:r>
+          </w:p>
+        </w:tc>
+        <w:tc>
+          <w:tcPr>
+            <w:tcW w:w="3922" w:type="dxa"/>
+            <w:tcMar>
+              <w:left w:w="105" w:type="dxa"/>
+              <w:right w:w="105" w:type="dxa"/>
+            </w:tcMar>
+          </w:tcPr>
+          <w:p>
+            <w:pPr>
+              <w:spacing w:line="259" w:lineRule="auto"/>
+              <w:rPr>
+                <w:rFonts w:ascii="Arial" w:eastAsia="Arial" w:hAnsi="Arial" w:cs="Arial"/>
+                <w:b/>
+                <w:bCs/>
+                <w:color w:val="000000" w:themeColor="text1"/>
+                <w:lang w:val="es-CO"/>
+              </w:rPr>
+            </w:pPr>
+            <w:r>
+              <w:rPr>
+                <w:rFonts w:ascii="Arial" w:eastAsia="Arial" w:hAnsi="Arial" w:cs="Arial"/>
+                <w:b/>
+                <w:bCs/>
+                <w:color w:val="000000" w:themeColor="text1"/>
+                <w:lang w:val="es-CO"/>
+              </w:rPr>
+              <w:t>Seleccione la opción que aplica marcando con una “x”</w:t>
+            </w:r>
+          </w:p>
+        </w:tc>
+      </w:tr>
+      <w:tr>
+        <w:trPr>
+          <w:trHeight w:val="3330"/>
+        </w:trPr>
+        <w:tc>
+          <w:tcPr>
+            <w:tcW w:w="2071" w:type="dxa"/>
+            <w:tcMar>
+              <w:left w:w="105" w:type="dxa"/>
+              <w:right w:w="105" w:type="dxa"/>
+            </w:tcMar>
+          </w:tcPr>
+          <w:p>
+            <w:pPr>
+              <w:rPr>
+                <w:rFonts w:ascii="Arial" w:eastAsia="Arial" w:hAnsi="Arial" w:cs="Arial"/>
+                <w:color w:val="000000" w:themeColor="text1"/>
+              </w:rPr>
+            </w:pPr>
+            <w:r>
+              <w:rPr>
+                <w:rFonts w:ascii="Arial" w:eastAsia="Arial" w:hAnsi="Arial" w:cs="Arial"/>
+                <w:b/>
+                <w:bCs/>
+                <w:color w:val="000000" w:themeColor="text1"/>
+                <w:lang w:val="es-CO"/>
+              </w:rPr>
+              <w:t>submódulo que incorpora un curso de PLATZI</w:t>
+            </w:r>
+          </w:p>
+          <w:p>
+            <w:pPr>
+              <w:rPr>
+                <w:rFonts w:ascii="Arial" w:eastAsia="Arial" w:hAnsi="Arial" w:cs="Arial"/>
+                <w:color w:val="000000" w:themeColor="text1"/>
+              </w:rPr>
+            </w:pPr>
+          </w:p>
+        </w:tc>
+        <w:tc>
+          <w:tcPr>
+            <w:tcW w:w="3922" w:type="dxa"/>
+            <w:tcMar>
+              <w:left w:w="105" w:type="dxa"/>
+              <w:right w:w="105" w:type="dxa"/>
+            </w:tcMar>
+          </w:tcPr>
+          <w:p>
+            <w:pPr>
+              <w:rPr>
+                <w:rFonts w:ascii="Arial" w:eastAsia="Arial" w:hAnsi="Arial" w:cs="Arial"/>
+                <w:color w:val="000000" w:themeColor="text1"/>
+              </w:rPr>
+            </w:pPr>
+            <w:r>
+              <w:rPr>
+                <w:rFonts w:ascii="Arial" w:eastAsia="Arial" w:hAnsi="Arial" w:cs="Arial"/>
+                <w:color w:val="000000" w:themeColor="text1"/>
+                <w:lang w:val="es-CO"/>
+              </w:rPr>
+              <w:t xml:space="preserve">Como parte de la Ruta de Formación de Platzi, en este submódulo se desarrollará el curso </w:t>
+            </w:r>
+            <w:r>
+              <w:rPr>
+                <w:rFonts w:ascii="Arial" w:eastAsia="Arial" w:hAnsi="Arial" w:cs="Arial"/>
+                <w:color w:val="000000" w:themeColor="text1"/>
+                <w:highlight w:val="yellow"/>
+                <w:lang w:val="es-CO"/>
+              </w:rPr>
+              <w:t>[nombre del curso en Platzi].</w:t>
+            </w:r>
+            <w:r>
+              <w:rPr>
+                <w:rFonts w:ascii="Arial" w:eastAsia="Arial" w:hAnsi="Arial" w:cs="Arial"/>
+                <w:color w:val="000000" w:themeColor="text1"/>
+                <w:lang w:val="es-CO"/>
+              </w:rPr>
+              <w:t xml:space="preserve"> </w:t>
+            </w:r>
+          </w:p>
+          <w:p>
+            <w:pPr>
+              <w:rPr>
+                <w:rFonts w:ascii="Arial" w:eastAsia="Arial" w:hAnsi="Arial" w:cs="Arial"/>
+                <w:color w:val="000000" w:themeColor="text1"/>
+              </w:rPr>
+            </w:pPr>
+          </w:p>
+          <w:p>
+            <w:pPr>
+              <w:jc w:val="both"/>
+              <w:rPr>
+                <w:rFonts w:ascii="Arial" w:eastAsia="Arial" w:hAnsi="Arial" w:cs="Arial"/>
+                <w:color w:val="000000" w:themeColor="text1"/>
+              </w:rPr>
+            </w:pPr>
+            <w:r>
+              <w:rPr>
+                <w:rFonts w:ascii="Arial" w:eastAsia="Arial" w:hAnsi="Arial" w:cs="Arial"/>
+                <w:color w:val="000000" w:themeColor="text1"/>
+                <w:lang w:val="es-CO"/>
+              </w:rPr>
+              <w:t>Este componente será evaluado y corresponderá al 50 % de la nota de desempeño del primer momento evaluativo. Por lo anterior, la fecha límite para la presentación del certificado que acredite la finalización del curso será la Semana 6.</w:t>
+            </w:r>
+          </w:p>
+          <w:p>
+            <w:pPr>
+              <w:rPr>
+                <w:rFonts w:ascii="Arial" w:eastAsia="Arial" w:hAnsi="Arial" w:cs="Arial"/>
+                <w:color w:val="000000" w:themeColor="text1"/>
+              </w:rPr>
+            </w:pPr>
+          </w:p>
+        </w:tc>
+        <w:tc>
+          <w:tcPr>
+            <w:tcW w:w="3922" w:type="dxa"/>
+            <w:tcMar>
+              <w:left w:w="105" w:type="dxa"/>
+              <w:right w:w="105" w:type="dxa"/>
+            </w:tcMar>
+          </w:tcPr>
+          <w:p>
+            <w:pPr>
+              <w:rPr>
+                <w:rFonts w:ascii="Arial" w:eastAsia="Arial" w:hAnsi="Arial" w:cs="Arial"/>
+                <w:color w:val="000000" w:themeColor="text1"/>
+                <w:lang w:val="es-CO"/>
+              </w:rPr>
+            </w:pPr>
+          </w:p>
+        </w:tc>
+      </w:tr>
+      <w:tr>
+        <w:trPr>
+          <w:trHeight w:val="300"/>
+        </w:trPr>
+        <w:tc>
+          <w:tcPr>
+            <w:tcW w:w="2071" w:type="dxa"/>
+            <w:tcMar>
+              <w:left w:w="105" w:type="dxa"/>
+              <w:right w:w="105" w:type="dxa"/>
+            </w:tcMar>
+          </w:tcPr>
+          <w:p>
+            <w:pPr>
+              <w:rPr>
+                <w:rFonts w:ascii="Arial" w:eastAsia="Arial" w:hAnsi="Arial" w:cs="Arial"/>
+                <w:color w:val="000000" w:themeColor="text1"/>
+              </w:rPr>
+            </w:pPr>
+            <w:r>
+              <w:rPr>
+                <w:rFonts w:ascii="Arial" w:eastAsia="Arial" w:hAnsi="Arial" w:cs="Arial"/>
+                <w:b/>
+                <w:bCs/>
+                <w:color w:val="000000" w:themeColor="text1"/>
+                <w:lang w:val="es-CO"/>
+              </w:rPr>
+              <w:t>Si es un submódulo ancla -SLANG</w:t>
+            </w:r>
+          </w:p>
+          <w:p>
+            <w:pPr>
+              <w:rPr>
+                <w:rFonts w:ascii="Arial" w:eastAsia="Arial" w:hAnsi="Arial" w:cs="Arial"/>
+                <w:color w:val="000000" w:themeColor="text1"/>
+              </w:rPr>
+            </w:pPr>
+          </w:p>
+        </w:tc>
+        <w:tc>
+          <w:tcPr>
+            <w:tcW w:w="3922" w:type="dxa"/>
+            <w:tcMar>
+              <w:left w:w="105" w:type="dxa"/>
+              <w:right w:w="105" w:type="dxa"/>
+            </w:tcMar>
+          </w:tcPr>
+          <w:p>
+            <w:pPr>
+              <w:jc w:val="both"/>
+              <w:rPr>
+                <w:rFonts w:ascii="Arial" w:eastAsia="Arial" w:hAnsi="Arial" w:cs="Arial"/>
+                <w:color w:val="000000" w:themeColor="text1"/>
+              </w:rPr>
+            </w:pPr>
+            <w:r>
+              <w:rPr>
+                <w:rFonts w:ascii="Arial" w:eastAsia="Arial" w:hAnsi="Arial" w:cs="Arial"/>
+                <w:color w:val="000000" w:themeColor="text1"/>
+                <w:lang w:val="es-CO"/>
+              </w:rPr>
+              <w:t>En este submódulo se acompañará la implementación de la Estrategia de Formación en inglés de CESDE a través de la plataforma SLANG, una herramienta institucional que apoya el aprendizaje del inglés mediante rutas personalizadas, enfocadas en el vocabulario técnico y en el desarrollo de habilidades clave para la profesión.</w:t>
+            </w:r>
+          </w:p>
+          <w:p>
+            <w:pPr>
+              <w:jc w:val="both"/>
+              <w:rPr>
+                <w:rFonts w:ascii="Arial" w:eastAsia="Arial" w:hAnsi="Arial" w:cs="Arial"/>
+                <w:color w:val="000000" w:themeColor="text1"/>
+              </w:rPr>
+            </w:pPr>
+            <w:r>
+              <w:rPr>
+                <w:rFonts w:ascii="Arial" w:eastAsia="Arial" w:hAnsi="Arial" w:cs="Arial"/>
+                <w:color w:val="000000" w:themeColor="text1"/>
+                <w:lang w:val="es-CO"/>
+              </w:rPr>
+              <w:t xml:space="preserve">La participación en esta plataforma hace parte integral del proceso formativo; se espera que, durante el semestre, el estudiante desarrolle un mínimo de 30 horas en la plataforma. El docente realizará seguimiento continuo al avance de esta estrategia. Los resultados obtenidos </w:t>
+            </w:r>
+            <w:r>
+              <w:rPr>
+                <w:rFonts w:ascii="Arial" w:eastAsia="Arial" w:hAnsi="Arial" w:cs="Arial"/>
+                <w:color w:val="000000" w:themeColor="text1"/>
+                <w:lang w:val="es-CO"/>
+              </w:rPr>
+              <w:lastRenderedPageBreak/>
+              <w:t>corresponderán al 50 % de la nota de desempeño del tercer momento evaluativo, con fecha límite de evaluación en la Semana 17 del periodo académico.</w:t>
+            </w:r>
+          </w:p>
+          <w:p>
+            <w:pPr>
+              <w:rPr>
+                <w:rFonts w:ascii="Arial" w:eastAsia="Arial" w:hAnsi="Arial" w:cs="Arial"/>
+                <w:color w:val="000000" w:themeColor="text1"/>
+              </w:rPr>
+            </w:pPr>
+          </w:p>
+        </w:tc>
+        <w:tc>
+          <w:tcPr>
+            <w:tcW w:w="3922" w:type="dxa"/>
+            <w:tcMar>
+              <w:left w:w="105" w:type="dxa"/>
+              <w:right w:w="105" w:type="dxa"/>
+            </w:tcMar>
+          </w:tcPr>
+          <w:p>
+            <w:pPr>
+              <w:jc w:val="both"/>
+              <w:rPr>
+                <w:rFonts w:ascii="Arial" w:eastAsia="Arial" w:hAnsi="Arial" w:cs="Arial"/>
+                <w:color w:val="000000" w:themeColor="text1"/>
+                <w:lang w:val="es-CO"/>
+              </w:rPr>
+            </w:pPr>
+          </w:p>
+        </w:tc>
+      </w:tr>
+      <w:tr>
+        <w:trPr>
+          <w:trHeight w:val="300"/>
+        </w:trPr>
+        <w:tc>
+          <w:tcPr>
+            <w:tcW w:w="2071" w:type="dxa"/>
+            <w:tcMar>
+              <w:left w:w="105" w:type="dxa"/>
+              <w:right w:w="105" w:type="dxa"/>
+            </w:tcMar>
+          </w:tcPr>
+          <w:p>
+            <w:pPr>
+              <w:rPr>
+                <w:rFonts w:ascii="Arial" w:eastAsia="Arial" w:hAnsi="Arial" w:cs="Arial"/>
+                <w:color w:val="000000" w:themeColor="text1"/>
+              </w:rPr>
+            </w:pPr>
+            <w:r>
+              <w:rPr>
+                <w:rFonts w:ascii="Arial" w:eastAsia="Arial" w:hAnsi="Arial" w:cs="Arial"/>
+                <w:b/>
+                <w:bCs/>
+                <w:color w:val="000000" w:themeColor="text1"/>
+                <w:lang w:val="es-CO"/>
+              </w:rPr>
+              <w:t>Si es un submódulo ancla -SLANG e incorpora un curso de PLATZI</w:t>
+            </w:r>
+          </w:p>
+          <w:p>
+            <w:pPr>
+              <w:rPr>
+                <w:rFonts w:ascii="Arial" w:eastAsia="Arial" w:hAnsi="Arial" w:cs="Arial"/>
+                <w:color w:val="000000" w:themeColor="text1"/>
+              </w:rPr>
+            </w:pPr>
+          </w:p>
+        </w:tc>
+        <w:tc>
+          <w:tcPr>
+            <w:tcW w:w="3922" w:type="dxa"/>
+            <w:tcMar>
+              <w:left w:w="105" w:type="dxa"/>
+              <w:right w:w="105" w:type="dxa"/>
+            </w:tcMar>
+          </w:tcPr>
+          <w:p>
+            <w:pPr>
+              <w:rPr>
+                <w:rFonts w:eastAsia="Arial" w:cs="Arial"/>
+                <w:color w:val="000000" w:themeColor="text1"/>
+                <w:highlight w:val="yellow"/>
+                <w:lang w:val="es-CO"/>
+              </w:rPr>
+            </w:pPr>
+            <w:r>
+              <w:rPr>
+                <w:rFonts w:ascii="Arial" w:eastAsia="Arial" w:hAnsi="Arial" w:cs="Arial"/>
+                <w:color w:val="000000" w:themeColor="text1"/>
+                <w:lang w:val="es-CO"/>
+              </w:rPr>
+              <w:t xml:space="preserve">Como parte de la Ruta de Formación de Platzi, en este submódulo se desarrollará el curso </w:t>
+            </w:r>
+            <w:r>
+              <w:rPr>
+                <w:rFonts w:eastAsia="Arial" w:cs="Arial"/>
+                <w:color w:val="000000" w:themeColor="text1"/>
+                <w:highlight w:val="yellow"/>
+                <w:lang w:val="es-CO"/>
+              </w:rPr>
+              <w:t>Bases de datos SQL</w:t>
+            </w:r>
+            <w:r>
+              <w:rPr>
+                <w:rFonts w:ascii="Arial" w:eastAsia="Arial" w:hAnsi="Arial" w:cs="Arial"/>
+                <w:color w:val="000000" w:themeColor="text1"/>
+                <w:highlight w:val="yellow"/>
+                <w:lang w:val="es-CO"/>
+              </w:rPr>
+              <w:t>.</w:t>
+            </w:r>
+            <w:r>
+              <w:rPr>
+                <w:rFonts w:ascii="Arial" w:eastAsia="Arial" w:hAnsi="Arial" w:cs="Arial"/>
+                <w:color w:val="000000" w:themeColor="text1"/>
+                <w:lang w:val="es-CO"/>
+              </w:rPr>
+              <w:t xml:space="preserve"> Este componente será evaluado y </w:t>
+            </w:r>
+          </w:p>
+          <w:p>
+            <w:pPr>
+              <w:rPr>
+                <w:rFonts w:ascii="Arial" w:eastAsia="Arial" w:hAnsi="Arial" w:cs="Arial"/>
+                <w:color w:val="000000" w:themeColor="text1"/>
+              </w:rPr>
+            </w:pPr>
+            <w:r>
+              <w:rPr>
+                <w:rFonts w:ascii="Arial" w:eastAsia="Arial" w:hAnsi="Arial" w:cs="Arial"/>
+                <w:color w:val="000000" w:themeColor="text1"/>
+                <w:lang w:val="es-CO"/>
+              </w:rPr>
+              <w:t>corresponderá al 50 % de la nota de desempeño del primer momento evaluativo. Por lo anterior, la fecha límite para la presentación del certificado que acredite la finalización del curso será la Semana 6.</w:t>
+            </w:r>
+          </w:p>
+          <w:p>
+            <w:pPr>
+              <w:rPr>
+                <w:rFonts w:ascii="Arial" w:eastAsia="Arial" w:hAnsi="Arial" w:cs="Arial"/>
+                <w:color w:val="000000" w:themeColor="text1"/>
+              </w:rPr>
+            </w:pPr>
+          </w:p>
+          <w:p>
+            <w:pPr>
+              <w:jc w:val="both"/>
+              <w:rPr>
+                <w:rFonts w:ascii="Arial" w:eastAsia="Arial" w:hAnsi="Arial" w:cs="Arial"/>
+                <w:color w:val="000000" w:themeColor="text1"/>
+              </w:rPr>
+            </w:pPr>
+            <w:r>
+              <w:rPr>
+                <w:rFonts w:ascii="Arial" w:eastAsia="Arial" w:hAnsi="Arial" w:cs="Arial"/>
+                <w:color w:val="000000" w:themeColor="text1"/>
+                <w:lang w:val="es-CO"/>
+              </w:rPr>
+              <w:t>Así mismo, en este submódulo se acompañará la implementación de la Estrategia de Formación en inglés de CESDE a través de la plataforma SLANG, una herramienta institucional que apoya el aprendizaje del inglés mediante rutas personalizadas, enfocadas en el vocabulario técnico y en el desarrollo de habilidades clave para la profesión.</w:t>
+            </w:r>
+          </w:p>
+          <w:p>
+            <w:pPr>
+              <w:jc w:val="both"/>
+              <w:rPr>
+                <w:rFonts w:ascii="Arial" w:eastAsia="Arial" w:hAnsi="Arial" w:cs="Arial"/>
+                <w:color w:val="000000" w:themeColor="text1"/>
+              </w:rPr>
+            </w:pPr>
+            <w:r>
+              <w:rPr>
+                <w:rFonts w:ascii="Arial" w:eastAsia="Arial" w:hAnsi="Arial" w:cs="Arial"/>
+                <w:color w:val="000000" w:themeColor="text1"/>
+                <w:lang w:val="es-CO"/>
+              </w:rPr>
+              <w:t>La participación en esta plataforma hace parte integral del proceso formativo; se espera que, durante el semestre, el estudiante desarrolle un mínimo de 30 horas en la plataforma. El docente realizará seguimiento continuo al avance de esta estrategia. Los resultados obtenidos corresponderán al 50 % de la nota de desempeño del tercer momento evaluativo, con fecha límite de evaluación en la Semana 17 del periodo académico.</w:t>
+            </w:r>
+          </w:p>
+          <w:p>
+            <w:pPr>
+              <w:rPr>
+                <w:rFonts w:ascii="Arial" w:eastAsia="Arial" w:hAnsi="Arial" w:cs="Arial"/>
+                <w:color w:val="000000" w:themeColor="text1"/>
+              </w:rPr>
+            </w:pPr>
+          </w:p>
+        </w:tc>
+        <w:tc>
+          <w:tcPr>
+            <w:tcW w:w="3922" w:type="dxa"/>
+            <w:tcMar>
+              <w:left w:w="105" w:type="dxa"/>
+              <w:right w:w="105" w:type="dxa"/>
+            </w:tcMar>
+          </w:tcPr>
+          <w:p>
+            <w:pPr>
+              <w:rPr>
+                <w:rFonts w:ascii="Arial" w:eastAsia="Arial" w:hAnsi="Arial" w:cs="Arial"/>
+                <w:color w:val="000000" w:themeColor="text1"/>
+                <w:lang w:val="es-CO"/>
+              </w:rPr>
+            </w:pPr>
+            <w:r>
+              <w:rPr>
+                <w:rFonts w:ascii="Arial" w:eastAsia="Arial" w:hAnsi="Arial" w:cs="Arial"/>
+                <w:color w:val="000000" w:themeColor="text1"/>
+                <w:lang w:val="es-CO"/>
+              </w:rPr>
+              <w:t>x</w:t>
+            </w:r>
+          </w:p>
+        </w:tc>
+      </w:tr>
+    </w:tbl>
+    <w:p>
+      <w:pPr>
+        <w:pStyle w:val="Prrafodelista"/>
+        <w:spacing w:after="160" w:line="276" w:lineRule="auto"/>
+        <w:ind w:left="1440"/>
+        <w:contextualSpacing/>
+        <w:jc w:val="both"/>
+        <w:rPr>
+          <w:rFonts w:ascii="Arial" w:hAnsi="Arial" w:cs="Arial"/>
+          <w:sz w:val="22"/>
+          <w:szCs w:val="22"/>
+        </w:rPr>
+      </w:pPr>
+    </w:p>
+    <w:p>
+      <w:pPr>
+        <w:pStyle w:val="Prrafodelista"/>
+        <w:spacing w:after="160" w:line="276" w:lineRule="auto"/>
+        <w:ind w:left="1440"/>
+        <w:contextualSpacing/>
+        <w:jc w:val="both"/>
+        <w:rPr>
+          <w:rFonts w:ascii="Arial" w:hAnsi="Arial" w:cs="Arial"/>
+          <w:sz w:val="22"/>
+          <w:szCs w:val="22"/>
+        </w:rPr>
+      </w:pPr>
+    </w:p>
+    <w:p>
+      <w:pPr>
+        <w:pStyle w:val="Prrafodelista"/>
+        <w:spacing w:after="160" w:line="276" w:lineRule="auto"/>
+        <w:ind w:left="1440"/>
+        <w:contextualSpacing/>
+        <w:jc w:val="both"/>
+        <w:rPr>
+          <w:rFonts w:ascii="Arial" w:hAnsi="Arial" w:cs="Arial"/>
+          <w:sz w:val="22"/>
+          <w:szCs w:val="22"/>
+        </w:rPr>
+      </w:pPr>
+    </w:p>
+    <w:p>
+      <w:pPr>
+        <w:pStyle w:val="Prrafodelista"/>
+        <w:spacing w:after="160" w:line="276" w:lineRule="auto"/>
+        <w:ind w:left="1440"/>
         <w:contextualSpacing/>
         <w:jc w:val="both"/>
         <w:rPr>
@@ -1760,6 +2480,7 @@
           <w:sz w:val="22"/>
           <w:szCs w:val="22"/>
         </w:rPr>
+        <w:lastRenderedPageBreak/>
         <w:t>CONSIDERACIONES ADICIONALES</w:t>
       </w:r>
     </w:p>
@@ -1801,7 +2522,7 @@
         <w:jc w:val="both"/>
         <w:rPr>
           <w:rFonts w:ascii="Arial" w:hAnsi="Arial" w:cs="Arial"/>
-          <w:b/>
+          <w:bCs/>
           <w:sz w:val="22"/>
           <w:szCs w:val="22"/>
         </w:rPr>
@@ -1809,7 +2530,7 @@
       <w:r>
         <w:rPr>
           <w:rFonts w:ascii="Arial" w:hAnsi="Arial" w:cs="Arial"/>
-          <w:b/>
+          <w:bCs/>
           <w:sz w:val="22"/>
           <w:szCs w:val="22"/>
         </w:rPr>
@@ -1819,21 +2540,30 @@
       <w:r>
         <w:rPr>
           <w:rFonts w:ascii="Arial" w:hAnsi="Arial" w:cs="Arial"/>
-          <w:b/>
-          <w:sz w:val="22"/>
-          <w:szCs w:val="22"/>
-        </w:rPr>
-        <w:t>discord</w:t>
+          <w:bCs/>
+          <w:sz w:val="22"/>
+          <w:szCs w:val="22"/>
+        </w:rPr>
+        <w:t>teams</w:t>
       </w:r>
       <w:proofErr w:type="spellEnd"/>
       <w:r>
         <w:rPr>
           <w:rFonts w:ascii="Arial" w:hAnsi="Arial" w:cs="Arial"/>
-          <w:b/>
+          <w:bCs/>
           <w:sz w:val="22"/>
           <w:szCs w:val="22"/>
         </w:rPr>
         <w:t>, fotografiar escenario de la clase.</w:t>
+      </w:r>
+      <w:r>
+        <w:rPr>
+          <w:rFonts w:ascii="Arial" w:hAnsi="Arial" w:cs="Arial"/>
+          <w:bCs/>
+          <w:sz w:val="22"/>
+          <w:szCs w:val="22"/>
+        </w:rPr>
+        <w:t xml:space="preserve"> No se deben utilizar audífonos en clase sean inalámbricos o alámbricos.</w:t>
       </w:r>
     </w:p>
     <w:p>
@@ -1848,7 +2578,7 @@
         <w:jc w:val="both"/>
         <w:rPr>
           <w:rFonts w:ascii="Arial" w:hAnsi="Arial" w:cs="Arial"/>
-          <w:b/>
+          <w:bCs/>
           <w:sz w:val="22"/>
           <w:szCs w:val="22"/>
         </w:rPr>
@@ -1856,11 +2586,20 @@
       <w:r>
         <w:rPr>
           <w:rFonts w:ascii="Arial" w:hAnsi="Arial" w:cs="Arial"/>
-          <w:b/>
-          <w:sz w:val="22"/>
-          <w:szCs w:val="22"/>
-        </w:rPr>
-        <w:t>El descanso se encuentra pactado para las 4:20</w:t>
+          <w:bCs/>
+          <w:sz w:val="22"/>
+          <w:szCs w:val="22"/>
+        </w:rPr>
+        <w:t xml:space="preserve">El descanso se encuentra pactado para las </w:t>
+      </w:r>
+      <w:r>
+        <w:rPr>
+          <w:rFonts w:ascii="Arial" w:hAnsi="Arial" w:cs="Arial"/>
+          <w:bCs/>
+          <w:sz w:val="22"/>
+          <w:szCs w:val="22"/>
+        </w:rPr>
+        <w:t>9:00 am</w:t>
       </w:r>
     </w:p>
     <w:p>
@@ -1875,7 +2614,7 @@
         <w:jc w:val="both"/>
         <w:rPr>
           <w:rFonts w:ascii="Arial" w:hAnsi="Arial" w:cs="Arial"/>
-          <w:b/>
+          <w:bCs/>
           <w:sz w:val="22"/>
           <w:szCs w:val="22"/>
         </w:rPr>
@@ -1883,7 +2622,7 @@
       <w:r>
         <w:rPr>
           <w:rFonts w:ascii="Arial" w:hAnsi="Arial" w:cs="Arial"/>
-          <w:b/>
+          <w:bCs/>
           <w:sz w:val="22"/>
           <w:szCs w:val="22"/>
         </w:rPr>
@@ -1902,7 +2641,329 @@
         <w:jc w:val="both"/>
         <w:rPr>
           <w:rFonts w:ascii="Arial" w:hAnsi="Arial" w:cs="Arial"/>
+          <w:bCs/>
+          <w:sz w:val="22"/>
+          <w:szCs w:val="22"/>
+        </w:rPr>
+      </w:pPr>
+      <w:r>
+        <w:rPr>
+          <w:rFonts w:ascii="Arial" w:hAnsi="Arial" w:cs="Arial"/>
+          <w:bCs/>
+          <w:sz w:val="22"/>
+          <w:szCs w:val="22"/>
+        </w:rPr>
+        <w:t xml:space="preserve">El canal de comunicación será el </w:t>
+      </w:r>
+      <w:r>
+        <w:rPr>
+          <w:rFonts w:ascii="Arial" w:hAnsi="Arial" w:cs="Arial"/>
+          <w:bCs/>
+          <w:sz w:val="22"/>
+          <w:szCs w:val="22"/>
+        </w:rPr>
+        <w:t>WhatsApp</w:t>
+      </w:r>
+      <w:r>
+        <w:rPr>
+          <w:rFonts w:ascii="Arial" w:hAnsi="Arial" w:cs="Arial"/>
+          <w:bCs/>
+          <w:sz w:val="22"/>
+          <w:szCs w:val="22"/>
+        </w:rPr>
+        <w:t xml:space="preserve"> y el correo del docente.</w:t>
+      </w:r>
+    </w:p>
+    <w:p>
+      <w:pPr>
+        <w:pBdr>
+          <w:top w:val="single" w:sz="4" w:space="1" w:color="auto"/>
+          <w:left w:val="single" w:sz="4" w:space="0" w:color="auto"/>
+          <w:bottom w:val="single" w:sz="4" w:space="1" w:color="auto"/>
+          <w:right w:val="single" w:sz="4" w:space="4" w:color="auto"/>
+        </w:pBdr>
+        <w:spacing w:line="276" w:lineRule="auto"/>
+        <w:jc w:val="both"/>
+        <w:rPr>
+          <w:rFonts w:ascii="Arial" w:hAnsi="Arial" w:cs="Arial"/>
+          <w:bCs/>
+          <w:sz w:val="22"/>
+          <w:szCs w:val="22"/>
+        </w:rPr>
+      </w:pPr>
+      <w:r>
+        <w:rPr>
+          <w:rFonts w:ascii="Arial" w:hAnsi="Arial" w:cs="Arial"/>
+          <w:bCs/>
+          <w:sz w:val="22"/>
+          <w:szCs w:val="22"/>
+        </w:rPr>
+        <w:t xml:space="preserve">Las constancias o soporte para el docente se deben de enviar únicamente al correo </w:t>
+      </w:r>
+      <w:hyperlink r:id="rId13" w:history="1">
+        <w:r>
+          <w:rPr>
+            <w:rStyle w:val="Hipervnculo"/>
+            <w:rFonts w:ascii="Arial" w:hAnsi="Arial" w:cs="Arial"/>
+            <w:bCs/>
+            <w:sz w:val="22"/>
+            <w:szCs w:val="22"/>
+          </w:rPr>
+          <w:t>syosa@cesde.net</w:t>
+        </w:r>
+      </w:hyperlink>
+    </w:p>
+    <w:p>
+      <w:pPr>
+        <w:pBdr>
+          <w:top w:val="single" w:sz="4" w:space="1" w:color="auto"/>
+          <w:left w:val="single" w:sz="4" w:space="0" w:color="auto"/>
+          <w:bottom w:val="single" w:sz="4" w:space="1" w:color="auto"/>
+          <w:right w:val="single" w:sz="4" w:space="4" w:color="auto"/>
+        </w:pBdr>
+        <w:spacing w:line="276" w:lineRule="auto"/>
+        <w:jc w:val="both"/>
+        <w:rPr>
+          <w:rFonts w:ascii="Arial" w:hAnsi="Arial" w:cs="Arial"/>
+          <w:bCs/>
+          <w:sz w:val="22"/>
+          <w:szCs w:val="22"/>
+        </w:rPr>
+      </w:pPr>
+      <w:proofErr w:type="gramStart"/>
+      <w:r>
+        <w:rPr>
+          <w:rFonts w:ascii="Arial" w:hAnsi="Arial" w:cs="Arial"/>
+          <w:bCs/>
+          <w:sz w:val="22"/>
+          <w:szCs w:val="22"/>
+        </w:rPr>
+        <w:t>Las entregas de los momentos evaluativos será</w:t>
+      </w:r>
+      <w:proofErr w:type="gramEnd"/>
+      <w:r>
+        <w:rPr>
+          <w:rFonts w:ascii="Arial" w:hAnsi="Arial" w:cs="Arial"/>
+          <w:bCs/>
+          <w:sz w:val="22"/>
+          <w:szCs w:val="22"/>
+        </w:rPr>
+        <w:t xml:space="preserve"> a través de:</w:t>
+      </w:r>
+    </w:p>
+    <w:p>
+      <w:pPr>
+        <w:pBdr>
+          <w:top w:val="single" w:sz="4" w:space="1" w:color="auto"/>
+          <w:left w:val="single" w:sz="4" w:space="0" w:color="auto"/>
+          <w:bottom w:val="single" w:sz="4" w:space="1" w:color="auto"/>
+          <w:right w:val="single" w:sz="4" w:space="4" w:color="auto"/>
+        </w:pBdr>
+        <w:spacing w:line="276" w:lineRule="auto"/>
+        <w:jc w:val="both"/>
+        <w:rPr>
+          <w:rFonts w:ascii="Arial" w:hAnsi="Arial" w:cs="Arial"/>
+          <w:bCs/>
+          <w:sz w:val="22"/>
+          <w:szCs w:val="22"/>
+        </w:rPr>
+      </w:pPr>
+      <w:hyperlink r:id="rId14" w:history="1">
+        <w:r>
+          <w:rPr>
+            <w:rStyle w:val="Hipervnculo"/>
+            <w:rFonts w:ascii="Arial" w:hAnsi="Arial" w:cs="Arial"/>
+            <w:bCs/>
+            <w:sz w:val="22"/>
+            <w:szCs w:val="22"/>
+          </w:rPr>
+          <w:t>https://forms.office.com/r/XnVT3E90dn?origin=lprLink</w:t>
+        </w:r>
+      </w:hyperlink>
+    </w:p>
+    <w:p>
+      <w:pPr>
+        <w:pBdr>
+          <w:top w:val="single" w:sz="4" w:space="1" w:color="auto"/>
+          <w:left w:val="single" w:sz="4" w:space="0" w:color="auto"/>
+          <w:bottom w:val="single" w:sz="4" w:space="1" w:color="auto"/>
+          <w:right w:val="single" w:sz="4" w:space="4" w:color="auto"/>
+        </w:pBdr>
+        <w:spacing w:line="276" w:lineRule="auto"/>
+        <w:jc w:val="both"/>
+        <w:rPr>
+          <w:rFonts w:ascii="Arial" w:hAnsi="Arial" w:cs="Arial"/>
+          <w:bCs/>
+          <w:sz w:val="22"/>
+          <w:szCs w:val="22"/>
+        </w:rPr>
+      </w:pPr>
+    </w:p>
+    <w:p>
+      <w:pPr>
+        <w:pBdr>
+          <w:top w:val="single" w:sz="4" w:space="1" w:color="auto"/>
+          <w:left w:val="single" w:sz="4" w:space="0" w:color="auto"/>
+          <w:bottom w:val="single" w:sz="4" w:space="1" w:color="auto"/>
+          <w:right w:val="single" w:sz="4" w:space="4" w:color="auto"/>
+        </w:pBdr>
+        <w:spacing w:line="276" w:lineRule="auto"/>
+        <w:jc w:val="both"/>
+        <w:rPr>
+          <w:rFonts w:ascii="Arial" w:hAnsi="Arial" w:cs="Arial"/>
+          <w:bCs/>
+          <w:sz w:val="22"/>
+          <w:szCs w:val="22"/>
+        </w:rPr>
+      </w:pPr>
+      <w:r>
+        <w:rPr>
+          <w:rFonts w:ascii="Arial" w:hAnsi="Arial" w:cs="Arial"/>
+          <w:bCs/>
+          <w:sz w:val="22"/>
+          <w:szCs w:val="22"/>
+        </w:rPr>
+        <w:t>Se dispone de un repositorio, que contiene la información de las guías informativas, proyecto integrador y ejercicios realizados en clase, para que el estudiante las pueda usar fuera de clase:</w:t>
+      </w:r>
+    </w:p>
+    <w:p>
+      <w:pPr>
+        <w:pBdr>
+          <w:top w:val="single" w:sz="4" w:space="1" w:color="auto"/>
+          <w:left w:val="single" w:sz="4" w:space="0" w:color="auto"/>
+          <w:bottom w:val="single" w:sz="4" w:space="1" w:color="auto"/>
+          <w:right w:val="single" w:sz="4" w:space="4" w:color="auto"/>
+        </w:pBdr>
+        <w:spacing w:line="276" w:lineRule="auto"/>
+        <w:jc w:val="both"/>
+        <w:rPr>
+          <w:rFonts w:ascii="Arial" w:hAnsi="Arial" w:cs="Arial"/>
+          <w:bCs/>
+          <w:sz w:val="22"/>
+          <w:szCs w:val="22"/>
+        </w:rPr>
+      </w:pPr>
+      <w:hyperlink r:id="rId15" w:history="1">
+        <w:r>
+          <w:rPr>
+            <w:rStyle w:val="Hipervnculo"/>
+            <w:rFonts w:ascii="Arial" w:hAnsi="Arial" w:cs="Arial"/>
+            <w:bCs/>
+            <w:sz w:val="22"/>
+            <w:szCs w:val="22"/>
+          </w:rPr>
+          <w:t>https://github.com/ProSachi/Bello-S1--Lunes-730-Gesti-n-Base-de-Datos-508.git</w:t>
+        </w:r>
+      </w:hyperlink>
+    </w:p>
+    <w:p>
+      <w:pPr>
+        <w:pBdr>
+          <w:top w:val="single" w:sz="4" w:space="1" w:color="auto"/>
+          <w:left w:val="single" w:sz="4" w:space="0" w:color="auto"/>
+          <w:bottom w:val="single" w:sz="4" w:space="1" w:color="auto"/>
+          <w:right w:val="single" w:sz="4" w:space="4" w:color="auto"/>
+        </w:pBdr>
+        <w:spacing w:line="276" w:lineRule="auto"/>
+        <w:jc w:val="both"/>
+        <w:rPr>
+          <w:rFonts w:ascii="Arial" w:hAnsi="Arial" w:cs="Arial"/>
+          <w:bCs/>
+          <w:sz w:val="22"/>
+          <w:szCs w:val="22"/>
+        </w:rPr>
+      </w:pPr>
+    </w:p>
+    <w:p>
+      <w:pPr>
+        <w:pBdr>
+          <w:top w:val="single" w:sz="4" w:space="1" w:color="auto"/>
+          <w:left w:val="single" w:sz="4" w:space="0" w:color="auto"/>
+          <w:bottom w:val="single" w:sz="4" w:space="1" w:color="auto"/>
+          <w:right w:val="single" w:sz="4" w:space="4" w:color="auto"/>
+        </w:pBdr>
+        <w:spacing w:line="276" w:lineRule="auto"/>
+        <w:jc w:val="both"/>
+        <w:rPr>
+          <w:rFonts w:ascii="Arial" w:hAnsi="Arial" w:cs="Arial"/>
+          <w:bCs/>
+          <w:sz w:val="22"/>
+          <w:szCs w:val="22"/>
+        </w:rPr>
+      </w:pPr>
+      <w:r>
+        <w:rPr>
+          <w:rFonts w:ascii="Arial" w:hAnsi="Arial" w:cs="Arial"/>
+          <w:bCs/>
+          <w:sz w:val="22"/>
+          <w:szCs w:val="22"/>
+        </w:rPr>
+        <w:t>Se socializa la información de platzi y se informa que será recolectado el certificado en la semana 6.</w:t>
+      </w:r>
+    </w:p>
+    <w:p>
+      <w:pPr>
+        <w:pBdr>
+          <w:top w:val="single" w:sz="4" w:space="1" w:color="auto"/>
+          <w:left w:val="single" w:sz="4" w:space="0" w:color="auto"/>
+          <w:bottom w:val="single" w:sz="4" w:space="1" w:color="auto"/>
+          <w:right w:val="single" w:sz="4" w:space="4" w:color="auto"/>
+        </w:pBdr>
+        <w:spacing w:line="276" w:lineRule="auto"/>
+        <w:jc w:val="both"/>
+        <w:rPr>
+          <w:rFonts w:ascii="Arial" w:hAnsi="Arial" w:cs="Arial"/>
           <w:b/>
+          <w:bCs/>
+          <w:sz w:val="22"/>
+          <w:szCs w:val="22"/>
+        </w:rPr>
+      </w:pPr>
+      <w:hyperlink r:id="rId16" w:history="1">
+        <w:r>
+          <w:rPr>
+            <w:rStyle w:val="Hipervnculo"/>
+            <w:rFonts w:ascii="Arial" w:hAnsi="Arial" w:cs="Arial"/>
+            <w:b/>
+            <w:bCs/>
+            <w:sz w:val="22"/>
+            <w:szCs w:val="22"/>
+          </w:rPr>
+          <w:t>https://platzi.com/ruta/datos-sql/</w:t>
+        </w:r>
+      </w:hyperlink>
+    </w:p>
+    <w:p>
+      <w:pPr>
+        <w:pBdr>
+          <w:top w:val="single" w:sz="4" w:space="1" w:color="auto"/>
+          <w:left w:val="single" w:sz="4" w:space="0" w:color="auto"/>
+          <w:bottom w:val="single" w:sz="4" w:space="1" w:color="auto"/>
+          <w:right w:val="single" w:sz="4" w:space="4" w:color="auto"/>
+        </w:pBdr>
+        <w:spacing w:line="276" w:lineRule="auto"/>
+        <w:jc w:val="both"/>
+        <w:rPr>
+          <w:rFonts w:ascii="Arial" w:hAnsi="Arial" w:cs="Arial"/>
+          <w:b/>
+          <w:bCs/>
+          <w:sz w:val="22"/>
+          <w:szCs w:val="22"/>
+        </w:rPr>
+      </w:pPr>
+    </w:p>
+    <w:p>
+      <w:pPr>
+        <w:pBdr>
+          <w:top w:val="single" w:sz="4" w:space="1" w:color="auto"/>
+          <w:left w:val="single" w:sz="4" w:space="0" w:color="auto"/>
+          <w:bottom w:val="single" w:sz="4" w:space="1" w:color="auto"/>
+          <w:right w:val="single" w:sz="4" w:space="4" w:color="auto"/>
+        </w:pBdr>
+        <w:spacing w:line="276" w:lineRule="auto"/>
+        <w:jc w:val="both"/>
+        <w:rPr>
+          <w:rFonts w:ascii="Arial" w:hAnsi="Arial" w:cs="Arial"/>
           <w:sz w:val="22"/>
           <w:szCs w:val="22"/>
         </w:rPr>
@@ -1910,32 +2971,57 @@
       <w:r>
         <w:rPr>
           <w:rFonts w:ascii="Arial" w:hAnsi="Arial" w:cs="Arial"/>
-          <w:b/>
-          <w:sz w:val="22"/>
-          <w:szCs w:val="22"/>
-        </w:rPr>
-        <w:t xml:space="preserve">El canal de comunicación será el </w:t>
+          <w:sz w:val="22"/>
+          <w:szCs w:val="22"/>
+        </w:rPr>
+        <w:t xml:space="preserve">Se socializa la plataforma de </w:t>
       </w:r>
       <w:proofErr w:type="spellStart"/>
       <w:r>
         <w:rPr>
           <w:rFonts w:ascii="Arial" w:hAnsi="Arial" w:cs="Arial"/>
-          <w:b/>
-          <w:sz w:val="22"/>
-          <w:szCs w:val="22"/>
-        </w:rPr>
-        <w:t>discord</w:t>
+          <w:sz w:val="22"/>
+          <w:szCs w:val="22"/>
+        </w:rPr>
+        <w:t>slang</w:t>
       </w:r>
       <w:proofErr w:type="spellEnd"/>
       <w:r>
         <w:rPr>
           <w:rFonts w:ascii="Arial" w:hAnsi="Arial" w:cs="Arial"/>
-          <w:b/>
-          <w:sz w:val="22"/>
-          <w:szCs w:val="22"/>
-        </w:rPr>
-        <w:t xml:space="preserve"> y el correo del docente.</w:t>
+          <w:sz w:val="22"/>
+          <w:szCs w:val="22"/>
+        </w:rPr>
+        <w:t>, indicando que se deben realizar al menos 30 horas durante el submódulo.</w:t>
       </w:r>
+    </w:p>
+    <w:p>
+      <w:pPr>
+        <w:pBdr>
+          <w:top w:val="single" w:sz="4" w:space="1" w:color="auto"/>
+          <w:left w:val="single" w:sz="4" w:space="0" w:color="auto"/>
+          <w:bottom w:val="single" w:sz="4" w:space="1" w:color="auto"/>
+          <w:right w:val="single" w:sz="4" w:space="4" w:color="auto"/>
+        </w:pBdr>
+        <w:spacing w:line="276" w:lineRule="auto"/>
+        <w:jc w:val="both"/>
+        <w:rPr>
+          <w:rFonts w:ascii="Arial" w:hAnsi="Arial" w:cs="Arial"/>
+          <w:sz w:val="22"/>
+          <w:szCs w:val="22"/>
+        </w:rPr>
+      </w:pPr>
+      <w:hyperlink r:id="rId17" w:history="1">
+        <w:r>
+          <w:rPr>
+            <w:rStyle w:val="Hipervnculo"/>
+            <w:rFonts w:ascii="Arial" w:hAnsi="Arial" w:cs="Arial"/>
+            <w:sz w:val="22"/>
+            <w:szCs w:val="22"/>
+          </w:rPr>
+          <w:t>https://learn.slangapp.com/progress</w:t>
+        </w:r>
+      </w:hyperlink>
     </w:p>
     <w:p>
       <w:pPr>
@@ -2132,6 +3218,12 @@
                 <w:rFonts w:ascii="Arial" w:hAnsi="Arial" w:cs="Arial"/>
               </w:rPr>
             </w:pPr>
+            <w:r>
+              <w:rPr>
+                <w:rFonts w:ascii="Arial" w:hAnsi="Arial" w:cs="Arial"/>
+              </w:rPr>
+              <w:t>3/2/2026</w:t>
+            </w:r>
           </w:p>
         </w:tc>
       </w:tr>
@@ -2168,6 +3260,30 @@
                 <w:rFonts w:ascii="Arial" w:hAnsi="Arial" w:cs="Arial"/>
               </w:rPr>
             </w:pPr>
+            <w:r>
+              <w:rPr>
+                <w:rFonts w:ascii="Arial" w:hAnsi="Arial" w:cs="Arial"/>
+              </w:rPr>
+              <w:t>2</w:t>
+            </w:r>
+            <w:r>
+              <w:rPr>
+                <w:rFonts w:ascii="Arial" w:hAnsi="Arial" w:cs="Arial"/>
+              </w:rPr>
+              <w:t>/</w:t>
+            </w:r>
+            <w:r>
+              <w:rPr>
+                <w:rFonts w:ascii="Arial" w:hAnsi="Arial" w:cs="Arial"/>
+              </w:rPr>
+              <w:t>10</w:t>
+            </w:r>
+            <w:r>
+              <w:rPr>
+                <w:rFonts w:ascii="Arial" w:hAnsi="Arial" w:cs="Arial"/>
+              </w:rPr>
+              <w:t>/2026</w:t>
+            </w:r>
           </w:p>
         </w:tc>
       </w:tr>
@@ -2206,6 +3322,12 @@
                 <w:rFonts w:ascii="Arial" w:hAnsi="Arial" w:cs="Arial"/>
               </w:rPr>
             </w:pPr>
+            <w:r>
+              <w:rPr>
+                <w:rFonts w:ascii="Arial" w:hAnsi="Arial" w:cs="Arial"/>
+              </w:rPr>
+              <w:t>4/20/2026</w:t>
+            </w:r>
           </w:p>
         </w:tc>
       </w:tr>
@@ -2242,6 +3364,12 @@
                 <w:rFonts w:ascii="Arial" w:hAnsi="Arial" w:cs="Arial"/>
               </w:rPr>
             </w:pPr>
+            <w:r>
+              <w:rPr>
+                <w:rFonts w:ascii="Arial" w:hAnsi="Arial" w:cs="Arial"/>
+              </w:rPr>
+              <w:t>4/27/2026</w:t>
+            </w:r>
           </w:p>
         </w:tc>
       </w:tr>
@@ -2279,6 +3407,14 @@
                 <w:rFonts w:ascii="Arial" w:hAnsi="Arial" w:cs="Arial"/>
               </w:rPr>
             </w:pPr>
+            <w:r>
+              <w:rPr>
+                <w:rFonts w:ascii="Arial" w:hAnsi="Arial" w:cs="Arial"/>
+                <w:b/>
+                <w:bCs/>
+              </w:rPr>
+              <w:t>5/25/2026</w:t>
+            </w:r>
           </w:p>
         </w:tc>
       </w:tr>
@@ -2315,6 +3451,38 @@
                 <w:rFonts w:ascii="Arial" w:hAnsi="Arial" w:cs="Arial"/>
               </w:rPr>
             </w:pPr>
+            <w:r>
+              <w:rPr>
+                <w:rFonts w:ascii="Arial" w:hAnsi="Arial" w:cs="Arial"/>
+                <w:b/>
+                <w:bCs/>
+              </w:rPr>
+              <w:t>6</w:t>
+            </w:r>
+            <w:r>
+              <w:rPr>
+                <w:rFonts w:ascii="Arial" w:hAnsi="Arial" w:cs="Arial"/>
+                <w:b/>
+                <w:bCs/>
+              </w:rPr>
+              <w:t>/</w:t>
+            </w:r>
+            <w:r>
+              <w:rPr>
+                <w:rFonts w:ascii="Arial" w:hAnsi="Arial" w:cs="Arial"/>
+                <w:b/>
+                <w:bCs/>
+              </w:rPr>
+              <w:t>01</w:t>
+            </w:r>
+            <w:r>
+              <w:rPr>
+                <w:rFonts w:ascii="Arial" w:hAnsi="Arial" w:cs="Arial"/>
+                <w:b/>
+                <w:bCs/>
+              </w:rPr>
+              <w:t>/2026</w:t>
+            </w:r>
           </w:p>
         </w:tc>
       </w:tr>
@@ -2377,6 +3545,7 @@
           <w:sz w:val="22"/>
           <w:szCs w:val="22"/>
         </w:rPr>
+        <w:lastRenderedPageBreak/>
         <w:t xml:space="preserve">Este documento incluye como anexo </w:t>
       </w:r>
       <w:r>
@@ -2535,7 +3704,6 @@
         <w:tc>
           <w:tcPr>
             <w:tcW w:w="1134" w:type="dxa"/>
-            <w:shd w:val="clear" w:color="auto" w:fill="auto"/>
             <w:vAlign w:val="center"/>
           </w:tcPr>
           <w:p>
@@ -2563,7 +3731,6 @@
         <w:tc>
           <w:tcPr>
             <w:tcW w:w="2977" w:type="dxa"/>
-            <w:shd w:val="clear" w:color="auto" w:fill="auto"/>
             <w:vAlign w:val="center"/>
           </w:tcPr>
           <w:p>
@@ -2706,7 +3873,6 @@
         <w:tc>
           <w:tcPr>
             <w:tcW w:w="3402" w:type="dxa"/>
-            <w:shd w:val="clear" w:color="auto" w:fill="auto"/>
             <w:vAlign w:val="center"/>
           </w:tcPr>
           <w:p>
@@ -2847,7 +4013,6 @@
         <w:tc>
           <w:tcPr>
             <w:tcW w:w="2455" w:type="dxa"/>
-            <w:shd w:val="clear" w:color="auto" w:fill="auto"/>
             <w:vAlign w:val="center"/>
           </w:tcPr>
           <w:p>
@@ -2911,7 +4076,6 @@
         <w:tc>
           <w:tcPr>
             <w:tcW w:w="1134" w:type="dxa"/>
-            <w:shd w:val="clear" w:color="auto" w:fill="auto"/>
             <w:vAlign w:val="center"/>
           </w:tcPr>
           <w:p>
@@ -2939,7 +4103,6 @@
         <w:tc>
           <w:tcPr>
             <w:tcW w:w="2977" w:type="dxa"/>
-            <w:shd w:val="clear" w:color="auto" w:fill="auto"/>
             <w:vAlign w:val="center"/>
           </w:tcPr>
           <w:p>
@@ -2970,7 +4133,6 @@
         <w:tc>
           <w:tcPr>
             <w:tcW w:w="3402" w:type="dxa"/>
-            <w:shd w:val="clear" w:color="auto" w:fill="auto"/>
             <w:vAlign w:val="center"/>
           </w:tcPr>
           <w:p>
@@ -3001,7 +4163,6 @@
         <w:tc>
           <w:tcPr>
             <w:tcW w:w="2455" w:type="dxa"/>
-            <w:shd w:val="clear" w:color="auto" w:fill="auto"/>
             <w:vAlign w:val="center"/>
           </w:tcPr>
           <w:p>
@@ -3034,7 +4195,6 @@
         <w:tc>
           <w:tcPr>
             <w:tcW w:w="1134" w:type="dxa"/>
-            <w:shd w:val="clear" w:color="auto" w:fill="auto"/>
             <w:vAlign w:val="center"/>
           </w:tcPr>
           <w:p>
@@ -3055,7 +4215,6 @@
                 <w:sz w:val="18"/>
                 <w:szCs w:val="18"/>
               </w:rPr>
-              <w:lastRenderedPageBreak/>
               <w:t>Firma</w:t>
             </w:r>
           </w:p>
@@ -3063,7 +4222,6 @@
         <w:tc>
           <w:tcPr>
             <w:tcW w:w="2977" w:type="dxa"/>
-            <w:shd w:val="clear" w:color="auto" w:fill="auto"/>
             <w:vAlign w:val="center"/>
           </w:tcPr>
           <w:p>
@@ -3191,7 +4349,6 @@
         <w:tc>
           <w:tcPr>
             <w:tcW w:w="3402" w:type="dxa"/>
-            <w:shd w:val="clear" w:color="auto" w:fill="auto"/>
             <w:vAlign w:val="center"/>
           </w:tcPr>
           <w:p>
@@ -3280,7 +4437,6 @@
         <w:tc>
           <w:tcPr>
             <w:tcW w:w="2455" w:type="dxa"/>
-            <w:shd w:val="clear" w:color="auto" w:fill="auto"/>
             <w:vAlign w:val="center"/>
           </w:tcPr>
           <w:p>
@@ -3397,7 +4553,6 @@
         <w:tc>
           <w:tcPr>
             <w:tcW w:w="463" w:type="dxa"/>
-            <w:shd w:val="clear" w:color="auto" w:fill="auto"/>
             <w:vAlign w:val="center"/>
           </w:tcPr>
           <w:p>
@@ -3426,7 +4581,6 @@
         <w:tc>
           <w:tcPr>
             <w:tcW w:w="1335" w:type="dxa"/>
-            <w:shd w:val="clear" w:color="auto" w:fill="auto"/>
             <w:vAlign w:val="center"/>
           </w:tcPr>
           <w:p>
@@ -3451,7 +4605,6 @@
         <w:tc>
           <w:tcPr>
             <w:tcW w:w="5383" w:type="dxa"/>
-            <w:shd w:val="clear" w:color="auto" w:fill="auto"/>
             <w:vAlign w:val="center"/>
           </w:tcPr>
           <w:p>
@@ -3476,7 +4629,6 @@
         <w:tc>
           <w:tcPr>
             <w:tcW w:w="1207" w:type="dxa"/>
-            <w:shd w:val="clear" w:color="auto" w:fill="auto"/>
             <w:vAlign w:val="center"/>
           </w:tcPr>
           <w:p>
@@ -3532,7 +4684,6 @@
         <w:tc>
           <w:tcPr>
             <w:tcW w:w="463" w:type="dxa"/>
-            <w:shd w:val="clear" w:color="auto" w:fill="auto"/>
             <w:vAlign w:val="center"/>
           </w:tcPr>
           <w:p>
@@ -3557,7 +4708,6 @@
         <w:tc>
           <w:tcPr>
             <w:tcW w:w="1335" w:type="dxa"/>
-            <w:shd w:val="clear" w:color="auto" w:fill="auto"/>
             <w:vAlign w:val="center"/>
           </w:tcPr>
           <w:p>
@@ -3582,7 +4732,6 @@
         <w:tc>
           <w:tcPr>
             <w:tcW w:w="5383" w:type="dxa"/>
-            <w:shd w:val="clear" w:color="auto" w:fill="auto"/>
             <w:vAlign w:val="center"/>
           </w:tcPr>
           <w:p>
@@ -3632,7 +4781,6 @@
         <w:tc>
           <w:tcPr>
             <w:tcW w:w="1207" w:type="dxa"/>
-            <w:shd w:val="clear" w:color="auto" w:fill="auto"/>
             <w:vAlign w:val="center"/>
           </w:tcPr>
           <w:p>
@@ -3687,7 +4835,6 @@
         <w:tc>
           <w:tcPr>
             <w:tcW w:w="463" w:type="dxa"/>
-            <w:shd w:val="clear" w:color="auto" w:fill="auto"/>
             <w:vAlign w:val="center"/>
           </w:tcPr>
           <w:p>
@@ -3705,7 +4852,6 @@
         <w:tc>
           <w:tcPr>
             <w:tcW w:w="1335" w:type="dxa"/>
-            <w:shd w:val="clear" w:color="auto" w:fill="auto"/>
             <w:vAlign w:val="center"/>
           </w:tcPr>
           <w:p>
@@ -3723,7 +4869,6 @@
         <w:tc>
           <w:tcPr>
             <w:tcW w:w="5383" w:type="dxa"/>
-            <w:shd w:val="clear" w:color="auto" w:fill="auto"/>
             <w:vAlign w:val="center"/>
           </w:tcPr>
           <w:p>
@@ -3743,7 +4888,6 @@
         <w:tc>
           <w:tcPr>
             <w:tcW w:w="1207" w:type="dxa"/>
-            <w:shd w:val="clear" w:color="auto" w:fill="auto"/>
             <w:vAlign w:val="center"/>
           </w:tcPr>
           <w:p>
@@ -3782,7 +4926,6 @@
         <w:tc>
           <w:tcPr>
             <w:tcW w:w="463" w:type="dxa"/>
-            <w:shd w:val="clear" w:color="auto" w:fill="auto"/>
             <w:vAlign w:val="center"/>
           </w:tcPr>
           <w:p>
@@ -3800,7 +4943,6 @@
         <w:tc>
           <w:tcPr>
             <w:tcW w:w="1335" w:type="dxa"/>
-            <w:shd w:val="clear" w:color="auto" w:fill="auto"/>
             <w:vAlign w:val="center"/>
           </w:tcPr>
           <w:p>
@@ -3818,7 +4960,6 @@
         <w:tc>
           <w:tcPr>
             <w:tcW w:w="5383" w:type="dxa"/>
-            <w:shd w:val="clear" w:color="auto" w:fill="auto"/>
             <w:vAlign w:val="center"/>
           </w:tcPr>
           <w:p>
@@ -3838,7 +4979,6 @@
         <w:tc>
           <w:tcPr>
             <w:tcW w:w="1207" w:type="dxa"/>
-            <w:shd w:val="clear" w:color="auto" w:fill="auto"/>
             <w:vAlign w:val="center"/>
           </w:tcPr>
           <w:p>
@@ -3884,8 +5024,8 @@
       </w:pPr>
     </w:p>
     <w:sectPr>
-      <w:headerReference w:type="default" r:id="rId13"/>
-      <w:footerReference w:type="default" r:id="rId14"/>
+      <w:headerReference w:type="default" r:id="rId18"/>
+      <w:footerReference w:type="default" r:id="rId19"/>
       <w:pgSz w:w="12242" w:h="15842" w:code="1"/>
       <w:pgMar w:top="1134" w:right="902" w:bottom="1134" w:left="1418" w:header="851" w:footer="851" w:gutter="0"/>
       <w:cols w:space="720"/>
@@ -9788,151 +10928,151 @@
       </w:rPr>
     </w:lvl>
   </w:abstractNum>
-  <w:num w:numId="1" w16cid:durableId="383411432">
+  <w:num w:numId="1" w16cid:durableId="706221169">
     <w:abstractNumId w:val="36"/>
   </w:num>
-  <w:num w:numId="2" w16cid:durableId="599147056">
+  <w:num w:numId="2" w16cid:durableId="1752657802">
     <w:abstractNumId w:val="14"/>
   </w:num>
-  <w:num w:numId="3" w16cid:durableId="1256670571">
+  <w:num w:numId="3" w16cid:durableId="1601790240">
     <w:abstractNumId w:val="27"/>
   </w:num>
-  <w:num w:numId="4" w16cid:durableId="1907959440">
+  <w:num w:numId="4" w16cid:durableId="1841575028">
     <w:abstractNumId w:val="40"/>
   </w:num>
-  <w:num w:numId="5" w16cid:durableId="1248420854">
+  <w:num w:numId="5" w16cid:durableId="169418670">
     <w:abstractNumId w:val="18"/>
   </w:num>
-  <w:num w:numId="6" w16cid:durableId="19939229">
+  <w:num w:numId="6" w16cid:durableId="1880045740">
     <w:abstractNumId w:val="13"/>
   </w:num>
-  <w:num w:numId="7" w16cid:durableId="1724524171">
+  <w:num w:numId="7" w16cid:durableId="2110925055">
     <w:abstractNumId w:val="29"/>
   </w:num>
-  <w:num w:numId="8" w16cid:durableId="1399210711">
+  <w:num w:numId="8" w16cid:durableId="1906522765">
     <w:abstractNumId w:val="47"/>
   </w:num>
-  <w:num w:numId="9" w16cid:durableId="1015114022">
+  <w:num w:numId="9" w16cid:durableId="860512285">
     <w:abstractNumId w:val="44"/>
   </w:num>
-  <w:num w:numId="10" w16cid:durableId="1262489257">
+  <w:num w:numId="10" w16cid:durableId="409276746">
     <w:abstractNumId w:val="33"/>
   </w:num>
-  <w:num w:numId="11" w16cid:durableId="1989049615">
+  <w:num w:numId="11" w16cid:durableId="1429235787">
     <w:abstractNumId w:val="24"/>
   </w:num>
-  <w:num w:numId="12" w16cid:durableId="1685783464">
+  <w:num w:numId="12" w16cid:durableId="539511900">
     <w:abstractNumId w:val="42"/>
   </w:num>
-  <w:num w:numId="13" w16cid:durableId="1960988405">
+  <w:num w:numId="13" w16cid:durableId="1078597227">
     <w:abstractNumId w:val="16"/>
   </w:num>
-  <w:num w:numId="14" w16cid:durableId="2072386902">
+  <w:num w:numId="14" w16cid:durableId="1282955170">
     <w:abstractNumId w:val="43"/>
   </w:num>
-  <w:num w:numId="15" w16cid:durableId="231282707">
+  <w:num w:numId="15" w16cid:durableId="1034573487">
     <w:abstractNumId w:val="46"/>
   </w:num>
-  <w:num w:numId="16" w16cid:durableId="2115973384">
+  <w:num w:numId="16" w16cid:durableId="1979457781">
     <w:abstractNumId w:val="32"/>
   </w:num>
-  <w:num w:numId="17" w16cid:durableId="1674188946">
+  <w:num w:numId="17" w16cid:durableId="542137555">
     <w:abstractNumId w:val="6"/>
   </w:num>
-  <w:num w:numId="18" w16cid:durableId="509687741">
+  <w:num w:numId="18" w16cid:durableId="187109634">
     <w:abstractNumId w:val="21"/>
   </w:num>
-  <w:num w:numId="19" w16cid:durableId="172569707">
+  <w:num w:numId="19" w16cid:durableId="611320794">
     <w:abstractNumId w:val="2"/>
   </w:num>
-  <w:num w:numId="20" w16cid:durableId="468982456">
+  <w:num w:numId="20" w16cid:durableId="1213999444">
     <w:abstractNumId w:val="8"/>
   </w:num>
-  <w:num w:numId="21" w16cid:durableId="2055305117">
+  <w:num w:numId="21" w16cid:durableId="1406682524">
     <w:abstractNumId w:val="20"/>
   </w:num>
-  <w:num w:numId="22" w16cid:durableId="385760142">
+  <w:num w:numId="22" w16cid:durableId="1951551059">
     <w:abstractNumId w:val="46"/>
   </w:num>
-  <w:num w:numId="23" w16cid:durableId="480537949">
+  <w:num w:numId="23" w16cid:durableId="1836605681">
     <w:abstractNumId w:val="26"/>
   </w:num>
-  <w:num w:numId="24" w16cid:durableId="605845678">
+  <w:num w:numId="24" w16cid:durableId="1419863499">
     <w:abstractNumId w:val="7"/>
   </w:num>
-  <w:num w:numId="25" w16cid:durableId="1306468546">
+  <w:num w:numId="25" w16cid:durableId="1530875410">
     <w:abstractNumId w:val="4"/>
   </w:num>
-  <w:num w:numId="26" w16cid:durableId="1760835587">
+  <w:num w:numId="26" w16cid:durableId="591356142">
     <w:abstractNumId w:val="15"/>
   </w:num>
-  <w:num w:numId="27" w16cid:durableId="2027251010">
+  <w:num w:numId="27" w16cid:durableId="1886210802">
     <w:abstractNumId w:val="12"/>
   </w:num>
-  <w:num w:numId="28" w16cid:durableId="1516264264">
+  <w:num w:numId="28" w16cid:durableId="946616739">
     <w:abstractNumId w:val="39"/>
   </w:num>
-  <w:num w:numId="29" w16cid:durableId="1889297619">
+  <w:num w:numId="29" w16cid:durableId="1506943639">
     <w:abstractNumId w:val="37"/>
   </w:num>
-  <w:num w:numId="30" w16cid:durableId="602154848">
+  <w:num w:numId="30" w16cid:durableId="2008091825">
     <w:abstractNumId w:val="45"/>
   </w:num>
-  <w:num w:numId="31" w16cid:durableId="710112255">
+  <w:num w:numId="31" w16cid:durableId="398359616">
     <w:abstractNumId w:val="19"/>
   </w:num>
-  <w:num w:numId="32" w16cid:durableId="594898746">
+  <w:num w:numId="32" w16cid:durableId="965769143">
     <w:abstractNumId w:val="1"/>
   </w:num>
-  <w:num w:numId="33" w16cid:durableId="1691953562">
+  <w:num w:numId="33" w16cid:durableId="750347896">
     <w:abstractNumId w:val="30"/>
   </w:num>
-  <w:num w:numId="34" w16cid:durableId="1402942806">
+  <w:num w:numId="34" w16cid:durableId="452558696">
     <w:abstractNumId w:val="5"/>
   </w:num>
-  <w:num w:numId="35" w16cid:durableId="334454321">
+  <w:num w:numId="35" w16cid:durableId="1170562960">
     <w:abstractNumId w:val="25"/>
   </w:num>
-  <w:num w:numId="36" w16cid:durableId="3212373">
+  <w:num w:numId="36" w16cid:durableId="950286261">
     <w:abstractNumId w:val="34"/>
   </w:num>
-  <w:num w:numId="37" w16cid:durableId="1487437387">
+  <w:num w:numId="37" w16cid:durableId="501702930">
     <w:abstractNumId w:val="11"/>
   </w:num>
-  <w:num w:numId="38" w16cid:durableId="105009210">
+  <w:num w:numId="38" w16cid:durableId="1033505627">
     <w:abstractNumId w:val="38"/>
   </w:num>
-  <w:num w:numId="39" w16cid:durableId="824666159">
+  <w:num w:numId="39" w16cid:durableId="916742954">
     <w:abstractNumId w:val="9"/>
   </w:num>
-  <w:num w:numId="40" w16cid:durableId="582495090">
+  <w:num w:numId="40" w16cid:durableId="549346761">
     <w:abstractNumId w:val="35"/>
   </w:num>
-  <w:num w:numId="41" w16cid:durableId="972104743">
+  <w:num w:numId="41" w16cid:durableId="1429690222">
     <w:abstractNumId w:val="41"/>
   </w:num>
-  <w:num w:numId="42" w16cid:durableId="2053384728">
+  <w:num w:numId="42" w16cid:durableId="2046826142">
     <w:abstractNumId w:val="31"/>
   </w:num>
-  <w:num w:numId="43" w16cid:durableId="2143956609">
+  <w:num w:numId="43" w16cid:durableId="1108889194">
     <w:abstractNumId w:val="23"/>
   </w:num>
-  <w:num w:numId="44" w16cid:durableId="127169533">
+  <w:num w:numId="44" w16cid:durableId="459884371">
     <w:abstractNumId w:val="17"/>
   </w:num>
-  <w:num w:numId="45" w16cid:durableId="2064401676">
+  <w:num w:numId="45" w16cid:durableId="707415713">
     <w:abstractNumId w:val="22"/>
   </w:num>
-  <w:num w:numId="46" w16cid:durableId="1665164413">
+  <w:num w:numId="46" w16cid:durableId="1466269213">
     <w:abstractNumId w:val="0"/>
   </w:num>
-  <w:num w:numId="47" w16cid:durableId="1388994190">
+  <w:num w:numId="47" w16cid:durableId="502816268">
     <w:abstractNumId w:val="28"/>
   </w:num>
-  <w:num w:numId="48" w16cid:durableId="1755281892">
+  <w:num w:numId="48" w16cid:durableId="113451894">
     <w:abstractNumId w:val="10"/>
   </w:num>
-  <w:num w:numId="49" w16cid:durableId="590049652">
+  <w:num w:numId="49" w16cid:durableId="225535343">
     <w:abstractNumId w:val="3"/>
   </w:num>
 </w:numbering>
@@ -10337,7 +11477,6 @@
   <w:style w:type="character" w:default="1" w:styleId="Fuentedeprrafopredeter">
     <w:name w:val="Default Paragraph Font"/>
     <w:uiPriority w:val="1"/>
-    <w:semiHidden/>
     <w:unhideWhenUsed/>
   </w:style>
   <w:style w:type="table" w:default="1" w:styleId="Tablanormal">
@@ -10541,7 +11680,7 @@
       <w:lang w:val="es-ES" w:eastAsia="es-ES"/>
     </w:rPr>
   </w:style>
-  <w:style w:type="character" w:styleId="Textoennegrita">
+  <w:style w:type="character" w:styleId="Fuerte">
     <w:name w:val="Strong"/>
     <w:uiPriority w:val="22"/>
     <w:qFormat/>
@@ -11001,26 +12140,6 @@
 </file>
 
 <file path=customXml/item2.xml><?xml version="1.0" encoding="utf-8"?>
-<p:properties xmlns:p="http://schemas.microsoft.com/office/2006/metadata/properties" xmlns:xsi="http://www.w3.org/2001/XMLSchema-instance" xmlns:pc="http://schemas.microsoft.com/office/infopath/2007/PartnerControls">
-  <documentManagement>
-    <lcf76f155ced4ddcb4097134ff3c332f xmlns="7f48dc74-810e-4597-a58e-28cb4ccb6405">
-      <Terms xmlns="http://schemas.microsoft.com/office/infopath/2007/PartnerControls"/>
-    </lcf76f155ced4ddcb4097134ff3c332f>
-    <TaxCatchAll xmlns="cfbdc990-d511-4af6-b9b1-fc96925cdde4" xsi:nil="true"/>
-  </documentManagement>
-</p:properties>
-</file>
-
-<file path=customXml/item3.xml><?xml version="1.0" encoding="utf-8"?>
-<?mso-contentType ?>
-<FormTemplates xmlns="http://schemas.microsoft.com/sharepoint/v3/contenttype/forms">
-  <Display>DocumentLibraryForm</Display>
-  <Edit>DocumentLibraryForm</Edit>
-  <New>DocumentLibraryForm</New>
-</FormTemplates>
-</file>
-
-<file path=customXml/item4.xml><?xml version="1.0" encoding="utf-8"?>
 <ct:contentTypeSchema xmlns:ct="http://schemas.microsoft.com/office/2006/metadata/contentType" xmlns:ma="http://schemas.microsoft.com/office/2006/metadata/properties/metaAttributes" ct:_="" ma:_="" ma:contentTypeName="Documento" ma:contentTypeID="0x01010083AF92C53C90D641BDD84C8B6D931CAF" ma:contentTypeVersion="14" ma:contentTypeDescription="Crear nuevo documento." ma:contentTypeScope="" ma:versionID="427fde5a279d9f9dc3b9fa91a56bdd57">
   <xsd:schema xmlns:xsd="http://www.w3.org/2001/XMLSchema" xmlns:xs="http://www.w3.org/2001/XMLSchema" xmlns:p="http://schemas.microsoft.com/office/2006/metadata/properties" xmlns:ns2="7f48dc74-810e-4597-a58e-28cb4ccb6405" xmlns:ns3="cfbdc990-d511-4af6-b9b1-fc96925cdde4" targetNamespace="http://schemas.microsoft.com/office/2006/metadata/properties" ma:root="true" ma:fieldsID="2c265a2928579b9ed418c0a31077ec14" ns2:_="" ns3:_="">
     <xsd:import namespace="7f48dc74-810e-4597-a58e-28cb4ccb6405"/>
@@ -11249,6 +12368,26 @@
 </ct:contentTypeSchema>
 </file>
 
+<file path=customXml/item3.xml><?xml version="1.0" encoding="utf-8"?>
+<?mso-contentType ?>
+<FormTemplates xmlns="http://schemas.microsoft.com/sharepoint/v3/contenttype/forms">
+  <Display>DocumentLibraryForm</Display>
+  <Edit>DocumentLibraryForm</Edit>
+  <New>DocumentLibraryForm</New>
+</FormTemplates>
+</file>
+
+<file path=customXml/item4.xml><?xml version="1.0" encoding="utf-8"?>
+<p:properties xmlns:p="http://schemas.microsoft.com/office/2006/metadata/properties" xmlns:xsi="http://www.w3.org/2001/XMLSchema-instance" xmlns:pc="http://schemas.microsoft.com/office/infopath/2007/PartnerControls">
+  <documentManagement>
+    <lcf76f155ced4ddcb4097134ff3c332f xmlns="7f48dc74-810e-4597-a58e-28cb4ccb6405">
+      <Terms xmlns="http://schemas.microsoft.com/office/infopath/2007/PartnerControls"/>
+    </lcf76f155ced4ddcb4097134ff3c332f>
+    <TaxCatchAll xmlns="cfbdc990-d511-4af6-b9b1-fc96925cdde4" xsi:nil="true"/>
+  </documentManagement>
+</p:properties>
+</file>
+
 <file path=customXml/itemProps1.xml><?xml version="1.0" encoding="utf-8"?>
 <ds:datastoreItem xmlns:ds="http://schemas.openxmlformats.org/officeDocument/2006/customXml" ds:itemID="{719C53C8-6477-46F0-91B2-9F1066145A2E}">
   <ds:schemaRefs>
@@ -11258,25 +12397,6 @@
 </file>
 
 <file path=customXml/itemProps2.xml><?xml version="1.0" encoding="utf-8"?>
-<ds:datastoreItem xmlns:ds="http://schemas.openxmlformats.org/officeDocument/2006/customXml" ds:itemID="{B6FB8993-579F-4DED-9164-261DF16F17BC}">
-  <ds:schemaRefs>
-    <ds:schemaRef ds:uri="http://schemas.microsoft.com/office/2006/metadata/properties"/>
-    <ds:schemaRef ds:uri="http://schemas.microsoft.com/office/infopath/2007/PartnerControls"/>
-    <ds:schemaRef ds:uri="7f48dc74-810e-4597-a58e-28cb4ccb6405"/>
-    <ds:schemaRef ds:uri="cfbdc990-d511-4af6-b9b1-fc96925cdde4"/>
-  </ds:schemaRefs>
-</ds:datastoreItem>
-</file>
-
-<file path=customXml/itemProps3.xml><?xml version="1.0" encoding="utf-8"?>
-<ds:datastoreItem xmlns:ds="http://schemas.openxmlformats.org/officeDocument/2006/customXml" ds:itemID="{1A078964-D09C-44B4-8577-FC6AF74D9725}">
-  <ds:schemaRefs>
-    <ds:schemaRef ds:uri="http://schemas.microsoft.com/sharepoint/v3/contenttype/forms"/>
-  </ds:schemaRefs>
-</ds:datastoreItem>
-</file>
-
-<file path=customXml/itemProps4.xml><?xml version="1.0" encoding="utf-8"?>
 <ds:datastoreItem xmlns:ds="http://schemas.openxmlformats.org/officeDocument/2006/customXml" ds:itemID="{DC2DA9BF-20F1-4879-B2E8-D8D14265C4BC}">
   <ds:schemaRefs>
     <ds:schemaRef ds:uri="http://schemas.microsoft.com/office/2006/metadata/contentType"/>
@@ -11293,4 +12413,23 @@
     <ds:schemaRef ds:uri="http://schemas.microsoft.com/internal/obd"/>
   </ds:schemaRefs>
 </ds:datastoreItem>
+</file>
+
+<file path=customXml/itemProps3.xml><?xml version="1.0" encoding="utf-8"?>
+<ds:datastoreItem xmlns:ds="http://schemas.openxmlformats.org/officeDocument/2006/customXml" ds:itemID="{1A078964-D09C-44B4-8577-FC6AF74D9725}">
+  <ds:schemaRefs>
+    <ds:schemaRef ds:uri="http://schemas.microsoft.com/sharepoint/v3/contenttype/forms"/>
+  </ds:schemaRefs>
+</ds:datastoreItem>
+</file>
+
+<file path=customXml/itemProps4.xml><?xml version="1.0" encoding="utf-8"?>
+<ds:datastoreItem xmlns:ds="http://schemas.openxmlformats.org/officeDocument/2006/customXml" ds:itemID="{B6FB8993-579F-4DED-9164-261DF16F17BC}">
+  <ds:schemaRefs>
+    <ds:schemaRef ds:uri="http://schemas.microsoft.com/office/2006/metadata/properties"/>
+    <ds:schemaRef ds:uri="http://schemas.microsoft.com/office/infopath/2007/PartnerControls"/>
+    <ds:schemaRef ds:uri="7f48dc74-810e-4597-a58e-28cb4ccb6405"/>
+    <ds:schemaRef ds:uri="cfbdc990-d511-4af6-b9b1-fc96925cdde4"/>
+  </ds:schemaRefs>
+</ds:datastoreItem>
 </file>
</xml_diff>

<commit_message>
Actualización de la guía web y word
</commit_message>
<xml_diff>
--- a/FTCOES-264 Pacto Pedagógico Gestión de Base de Datos.docx
+++ b/FTCOES-264 Pacto Pedagógico Gestión de Base de Datos.docx
@@ -11477,6 +11477,7 @@
   <w:style w:type="character" w:default="1" w:styleId="Fuentedeprrafopredeter">
     <w:name w:val="Default Paragraph Font"/>
     <w:uiPriority w:val="1"/>
+    <w:semiHidden/>
     <w:unhideWhenUsed/>
   </w:style>
   <w:style w:type="table" w:default="1" w:styleId="Tablanormal">
@@ -12136,7 +12137,12 @@
 </file>
 
 <file path=customXml/item1.xml><?xml version="1.0" encoding="utf-8"?>
-<b:Sources xmlns:b="http://schemas.openxmlformats.org/officeDocument/2006/bibliography" xmlns="http://schemas.openxmlformats.org/officeDocument/2006/bibliography" SelectedStyle="\APASixthEditionOfficeOnline.xsl" StyleName="APA" Version="6"/>
+<?mso-contentType ?>
+<FormTemplates xmlns="http://schemas.microsoft.com/sharepoint/v3/contenttype/forms">
+  <Display>DocumentLibraryForm</Display>
+  <Edit>DocumentLibraryForm</Edit>
+  <New>DocumentLibraryForm</New>
+</FormTemplates>
 </file>
 
 <file path=customXml/item2.xml><?xml version="1.0" encoding="utf-8"?>
@@ -12369,12 +12375,7 @@
 </file>
 
 <file path=customXml/item3.xml><?xml version="1.0" encoding="utf-8"?>
-<?mso-contentType ?>
-<FormTemplates xmlns="http://schemas.microsoft.com/sharepoint/v3/contenttype/forms">
-  <Display>DocumentLibraryForm</Display>
-  <Edit>DocumentLibraryForm</Edit>
-  <New>DocumentLibraryForm</New>
-</FormTemplates>
+<b:Sources xmlns:b="http://schemas.openxmlformats.org/officeDocument/2006/bibliography" xmlns="http://schemas.openxmlformats.org/officeDocument/2006/bibliography" SelectedStyle="\APASixthEditionOfficeOnline.xsl" StyleName="APA" Version="6"/>
 </file>
 
 <file path=customXml/item4.xml><?xml version="1.0" encoding="utf-8"?>
@@ -12389,9 +12390,9 @@
 </file>
 
 <file path=customXml/itemProps1.xml><?xml version="1.0" encoding="utf-8"?>
-<ds:datastoreItem xmlns:ds="http://schemas.openxmlformats.org/officeDocument/2006/customXml" ds:itemID="{719C53C8-6477-46F0-91B2-9F1066145A2E}">
+<ds:datastoreItem xmlns:ds="http://schemas.openxmlformats.org/officeDocument/2006/customXml" ds:itemID="{1A078964-D09C-44B4-8577-FC6AF74D9725}">
   <ds:schemaRefs>
-    <ds:schemaRef ds:uri="http://schemas.openxmlformats.org/officeDocument/2006/bibliography"/>
+    <ds:schemaRef ds:uri="http://schemas.microsoft.com/sharepoint/v3/contenttype/forms"/>
   </ds:schemaRefs>
 </ds:datastoreItem>
 </file>
@@ -12416,9 +12417,9 @@
 </file>
 
 <file path=customXml/itemProps3.xml><?xml version="1.0" encoding="utf-8"?>
-<ds:datastoreItem xmlns:ds="http://schemas.openxmlformats.org/officeDocument/2006/customXml" ds:itemID="{1A078964-D09C-44B4-8577-FC6AF74D9725}">
+<ds:datastoreItem xmlns:ds="http://schemas.openxmlformats.org/officeDocument/2006/customXml" ds:itemID="{719C53C8-6477-46F0-91B2-9F1066145A2E}">
   <ds:schemaRefs>
-    <ds:schemaRef ds:uri="http://schemas.microsoft.com/sharepoint/v3/contenttype/forms"/>
+    <ds:schemaRef ds:uri="http://schemas.openxmlformats.org/officeDocument/2006/bibliography"/>
   </ds:schemaRefs>
 </ds:datastoreItem>
 </file>

</xml_diff>